<commit_message>
doc: added builder module documentation
</commit_message>
<xml_diff>
--- a/makinilya-core/mock/out/manuscript.docx
+++ b/makinilya-core/mock/out/manuscript.docx
@@ -165,7 +165,7 @@
                 <w:sz w:val="24"/>
                 <w:szCs w:val="24"/>
               </w:rPr>
-              <w:t xml:space="preserve">332 words</w:t>
+              <w:t xml:space="preserve">9 words</w:t>
             </w:r>
           </w:p>
         </w:tc>
@@ -243,7 +243,7 @@
           <w:sz w:val="24"/>
           <w:szCs w:val="24"/>
         </w:rPr>
-        <w:t xml:space="preserve">Hello, my name is .</w:t>
+        <w:t xml:space="preserve">Hello, my name is Mark Lopez, short for . </w:t>
       </w:r>
     </w:p>
     <w:p>
@@ -337,45 +337,7 @@
           <w:sz w:val="24"/>
           <w:szCs w:val="24"/>
         </w:rPr>
-        <w:t xml:space="preserve">Lorem ipsum dolor sit amet, consectetur adipiscing elit, sed do eiusmod tempor incididunt ut labore et dolore magna aliqua. Sed blandit libero volutpat sed cras ornare. Aliquet nec ullamcorper sit amet risus nullam. Id volutpat lacus laoreet non curabitur gravida arcu. Faucibus ornare suspendisse sed nisi. Venenatis urna cursus eget nunc scelerisque viverra. Neque aliquam vestibulum morbi blandit cursus risus at. Vivamus at augue eget arcu dictum varius duis at consectetur. Eu facilisis sed odio morbi quis. Nisi est sit amet facilisis magna etiam tempor. Mollis nunc sed id semper risus in.</w:t>
-      </w:r>
-    </w:p>
-    <w:p>
-      <w:pPr>
-        <w:rPr>
-          <w:sz w:val="24"/>
-          <w:szCs w:val="24"/>
-          <w:rFonts w:ascii="Times New Roman"/>
-        </w:rPr>
-        <w:jc w:val="left"/>
-        <w:ind w:left="0" w:right="0" w:firstLine="720"/>
-        <w:spacing w:after="0" w:line="480" w:lineRule="auto"/>
-      </w:pPr>
-      <w:r>
-        <w:rPr>
-          <w:sz w:val="24"/>
-          <w:szCs w:val="24"/>
-        </w:rPr>
-        <w:t xml:space="preserve">Ullamcorper malesuada proin libero nunc consequat interdum varius. Nec ultrices dui sapien eget. Consequat id porta nibh venenatis cras sed felis eget velit. Porttitor massa id neque aliquam vestibulum morbi blandit cursus. Vitae elementum curabitur vitae nunc sed. Iaculis nunc sed augue lacus viverra vitae. Consectetur a erat nam at lectus urna duis convallis convallis. Eu tincidunt tortor aliquam nulla facilisi cras fermentum odio eu. Viverra tellus in hac habitasse platea dictumst vestibulum. Adipiscing diam donec adipiscing tristique risus. Sodales ut eu sem integer vitae justo eget. Et odio pellentesque diam volutpat commodo. Vitae congue eu consequat ac felis. Et egestas quis ipsum suspendisse ultrices. Imperdiet nulla malesuada pellentesque elit eget gravida cum sociis.</w:t>
-      </w:r>
-    </w:p>
-    <w:p>
-      <w:pPr>
-        <w:rPr>
-          <w:sz w:val="24"/>
-          <w:szCs w:val="24"/>
-          <w:rFonts w:ascii="Times New Roman"/>
-        </w:rPr>
-        <w:jc w:val="left"/>
-        <w:ind w:left="0" w:right="0" w:firstLine="720"/>
-        <w:spacing w:after="0" w:line="480" w:lineRule="auto"/>
-      </w:pPr>
-      <w:r>
-        <w:rPr>
-          <w:sz w:val="24"/>
-          <w:szCs w:val="24"/>
-        </w:rPr>
-        <w:t xml:space="preserve">Cursus turpis massa tincidunt dui ut ornare lectus sit. Eget duis at tellus at urna condimentum mattis pellentesque. Tellus id interdum velit laoreet id donec ultrices. Praesent tristique magna sit amet purus gravida quis. Odio euismod lacinia at quis risus sed. Blandit cursus risus at ultrices mi tempus. Odio facilisis mauris sit amet massa. Feugiat sed lectus vestibulum mattis. Luctus accumsan tortor posuere ac ut consequat. Congue mauris rhoncus aenean vel elit scelerisque mauris pellentesque. Quam elementum pulvinar etiam non. Porta non pulvinar neque laoreet suspendisse. Tincidunt ornare massa eget egestas. Egestas sed sed risus pretium quam vulputate dignissim. Tincidunt eget nullam non nisi est sit amet facilisis. Vestibulum lectus mauris ultrices eros. Lacus sed turpis tincidunt id aliquet risus feugiat.</w:t>
+        <w:t xml:space="preserve"/>
       </w:r>
     </w:p>
     <w:sectPr>

</xml_diff>

<commit_message>
feat: simplified config parsing
</commit_message>
<xml_diff>
--- a/makinilya-core/mock/out/manuscript.docx
+++ b/makinilya-core/mock/out/manuscript.docx
@@ -36,60 +36,8 @@
           </w:tcPr>
           <w:p>
             <w:pPr>
-              <w:rPr>
-                <w:sz w:val="24"/>
-                <w:szCs w:val="24"/>
-                <w:rFonts w:ascii="Times New Roman"/>
-              </w:rPr>
-              <w:jc w:val="left"/>
-              <w:ind w:left="0" w:right="0" w:firstLine="0"/>
-              <w:spacing w:after="0" w:line="240" w:lineRule="auto"/>
-            </w:pPr>
-            <w:r>
-              <w:rPr>
-                <w:sz w:val="24"/>
-                <w:szCs w:val="24"/>
-              </w:rPr>
-              <w:t xml:space="preserve">Unknown Author</w:t>
-            </w:r>
-          </w:p>
-          <w:p>
-            <w:pPr>
-              <w:rPr>
-                <w:sz w:val="24"/>
-                <w:szCs w:val="24"/>
-                <w:rFonts w:ascii="Times New Roman"/>
-              </w:rPr>
-              <w:jc w:val="left"/>
-              <w:ind w:left="0" w:right="0" w:firstLine="0"/>
-              <w:spacing w:after="0" w:line="240" w:lineRule="auto"/>
-            </w:pPr>
-            <w:r>
-              <w:rPr>
-                <w:sz w:val="24"/>
-                <w:szCs w:val="24"/>
-              </w:rPr>
-              <w:t xml:space="preserve">Address 1</w:t>
-            </w:r>
-          </w:p>
-          <w:p>
-            <w:pPr>
-              <w:rPr>
-                <w:sz w:val="24"/>
-                <w:szCs w:val="24"/>
-                <w:rFonts w:ascii="Times New Roman"/>
-              </w:rPr>
-              <w:jc w:val="left"/>
-              <w:ind w:left="0" w:right="0" w:firstLine="0"/>
-              <w:spacing w:after="0" w:line="240" w:lineRule="auto"/>
-            </w:pPr>
-            <w:r>
-              <w:rPr>
-                <w:sz w:val="24"/>
-                <w:szCs w:val="24"/>
-              </w:rPr>
-              <w:t xml:space="preserve">unknown@mail.com</w:t>
-            </w:r>
+              <w:rPr/>
+            </w:pPr>
           </w:p>
         </w:tc>
       </w:tr>
@@ -167,6 +115,31 @@
               </w:rPr>
               <w:t xml:space="preserve">9 words</w:t>
             </w:r>
+          </w:p>
+        </w:tc>
+      </w:tr>
+      <w:tr>
+        <w:trPr>
+          <w:trHeight w:val="4320" w:hRule="atLeast"/>
+        </w:trPr>
+        <w:tc>
+          <w:tcPr>
+            <w:tcBorders>
+              <w:top w:val="nil" w:sz="2" w:space="0" w:color="000000"/>
+              <w:left w:val="nil" w:sz="2" w:space="0" w:color="000000"/>
+              <w:bottom w:val="nil" w:sz="2" w:space="0" w:color="000000"/>
+              <w:right w:val="nil" w:sz="2" w:space="0" w:color="000000"/>
+              <w:insideH w:val="nil" w:sz="2" w:space="0" w:color="000000"/>
+              <w:insideV w:val="nil" w:sz="2" w:space="0" w:color="000000"/>
+              <w:tl2br w:val="nil" w:sz="2" w:space="0" w:color="000000"/>
+              <w:tr2bl w:val="nil" w:sz="2" w:space="0" w:color="000000"/>
+            </w:tcBorders>
+            <w:vAlign w:val="top"/>
+          </w:tcPr>
+          <w:p>
+            <w:pPr>
+              <w:rPr/>
+            </w:pPr>
           </w:p>
         </w:tc>
       </w:tr>

</xml_diff>

<commit_message>
feat(core): implemented config parsing to init
</commit_message>
<xml_diff>
--- a/makinilya-core/mock/out/manuscript.docx
+++ b/makinilya-core/mock/out/manuscript.docx
@@ -36,8 +36,98 @@
           </w:tcPr>
           <w:p>
             <w:pPr>
-              <w:rPr/>
-            </w:pPr>
+              <w:rPr>
+                <w:sz w:val="24"/>
+                <w:szCs w:val="24"/>
+                <w:rFonts w:ascii="Times New Roman"/>
+              </w:rPr>
+              <w:jc w:val="left"/>
+              <w:ind w:left="0" w:right="0" w:firstLine="0"/>
+              <w:spacing w:after="0" w:line="240" w:lineRule="auto"/>
+            </w:pPr>
+            <w:r>
+              <w:rPr>
+                <w:sz w:val="24"/>
+                <w:szCs w:val="24"/>
+              </w:rPr>
+              <w:t xml:space="preserve">Brutus Ellis</w:t>
+            </w:r>
+          </w:p>
+          <w:p>
+            <w:pPr>
+              <w:rPr>
+                <w:sz w:val="24"/>
+                <w:szCs w:val="24"/>
+                <w:rFonts w:ascii="Times New Roman"/>
+              </w:rPr>
+              <w:jc w:val="left"/>
+              <w:ind w:left="0" w:right="0" w:firstLine="0"/>
+              <w:spacing w:after="0" w:line="240" w:lineRule="auto"/>
+            </w:pPr>
+            <w:r>
+              <w:rPr>
+                <w:sz w:val="24"/>
+                <w:szCs w:val="24"/>
+              </w:rPr>
+              <w:t xml:space="preserve">2688 South Avenue</w:t>
+            </w:r>
+          </w:p>
+          <w:p>
+            <w:pPr>
+              <w:rPr>
+                <w:sz w:val="24"/>
+                <w:szCs w:val="24"/>
+                <w:rFonts w:ascii="Times New Roman"/>
+              </w:rPr>
+              <w:jc w:val="left"/>
+              <w:ind w:left="0" w:right="0" w:firstLine="0"/>
+              <w:spacing w:after="0" w:line="240" w:lineRule="auto"/>
+            </w:pPr>
+            <w:r>
+              <w:rPr>
+                <w:sz w:val="24"/>
+                <w:szCs w:val="24"/>
+              </w:rPr>
+              <w:t xml:space="preserve">Barangay Olympia, Makati City</w:t>
+            </w:r>
+          </w:p>
+          <w:p>
+            <w:pPr>
+              <w:rPr>
+                <w:sz w:val="24"/>
+                <w:szCs w:val="24"/>
+                <w:rFonts w:ascii="Times New Roman"/>
+              </w:rPr>
+              <w:jc w:val="left"/>
+              <w:ind w:left="0" w:right="0" w:firstLine="0"/>
+              <w:spacing w:after="0" w:line="240" w:lineRule="auto"/>
+            </w:pPr>
+            <w:r>
+              <w:rPr>
+                <w:sz w:val="24"/>
+                <w:szCs w:val="24"/>
+              </w:rPr>
+              <w:t xml:space="preserve">+63 895 053 4757</w:t>
+            </w:r>
+          </w:p>
+          <w:p>
+            <w:pPr>
+              <w:rPr>
+                <w:sz w:val="24"/>
+                <w:szCs w:val="24"/>
+                <w:rFonts w:ascii="Times New Roman"/>
+              </w:rPr>
+              <w:jc w:val="left"/>
+              <w:ind w:left="0" w:right="0" w:firstLine="0"/>
+              <w:spacing w:after="0" w:line="240" w:lineRule="auto"/>
+            </w:pPr>
+            <w:r>
+              <w:rPr>
+                <w:sz w:val="24"/>
+                <w:szCs w:val="24"/>
+              </w:rPr>
+              <w:t xml:space="preserve">brutusellis@email.com</w:t>
+            </w:r>
           </w:p>
         </w:tc>
       </w:tr>
@@ -75,7 +165,7 @@
                 <w:sz w:val="24"/>
                 <w:szCs w:val="24"/>
               </w:rPr>
-              <w:t xml:space="preserve">Untitled</w:t>
+              <w:t xml:space="preserve">Mock Story</w:t>
             </w:r>
           </w:p>
           <w:p>
@@ -94,7 +184,7 @@
                 <w:sz w:val="24"/>
                 <w:szCs w:val="24"/>
               </w:rPr>
-              <w:t xml:space="preserve">Untitled</w:t>
+              <w:t xml:space="preserve">Brutus Ellis</w:t>
             </w:r>
           </w:p>
           <w:p>
@@ -134,12 +224,102 @@
               <w:tl2br w:val="nil" w:sz="2" w:space="0" w:color="000000"/>
               <w:tr2bl w:val="nil" w:sz="2" w:space="0" w:color="000000"/>
             </w:tcBorders>
-            <w:vAlign w:val="top"/>
+            <w:vAlign w:val="bottom"/>
           </w:tcPr>
           <w:p>
             <w:pPr>
-              <w:rPr/>
-            </w:pPr>
+              <w:rPr>
+                <w:sz w:val="24"/>
+                <w:szCs w:val="24"/>
+                <w:rFonts w:ascii="Times New Roman"/>
+              </w:rPr>
+              <w:jc w:val="right"/>
+              <w:ind w:left="0" w:right="0" w:firstLine="0"/>
+              <w:spacing w:after="0" w:line="240" w:lineRule="auto"/>
+            </w:pPr>
+            <w:r>
+              <w:rPr>
+                <w:sz w:val="24"/>
+                <w:szCs w:val="24"/>
+              </w:rPr>
+              <w:t xml:space="preserve">Cymone Sabina</w:t>
+            </w:r>
+          </w:p>
+          <w:p>
+            <w:pPr>
+              <w:rPr>
+                <w:sz w:val="24"/>
+                <w:szCs w:val="24"/>
+                <w:rFonts w:ascii="Times New Roman"/>
+              </w:rPr>
+              <w:jc w:val="right"/>
+              <w:ind w:left="0" w:right="0" w:firstLine="0"/>
+              <w:spacing w:after="0" w:line="240" w:lineRule="auto"/>
+            </w:pPr>
+            <w:r>
+              <w:rPr>
+                <w:sz w:val="24"/>
+                <w:szCs w:val="24"/>
+              </w:rPr>
+              <w:t xml:space="preserve">755 Maria Clara Street</w:t>
+            </w:r>
+          </w:p>
+          <w:p>
+            <w:pPr>
+              <w:rPr>
+                <w:sz w:val="24"/>
+                <w:szCs w:val="24"/>
+                <w:rFonts w:ascii="Times New Roman"/>
+              </w:rPr>
+              <w:jc w:val="right"/>
+              <w:ind w:left="0" w:right="0" w:firstLine="0"/>
+              <w:spacing w:after="0" w:line="240" w:lineRule="auto"/>
+            </w:pPr>
+            <w:r>
+              <w:rPr>
+                <w:sz w:val="24"/>
+                <w:szCs w:val="24"/>
+              </w:rPr>
+              <w:t xml:space="preserve">Mandaluyong City</w:t>
+            </w:r>
+          </w:p>
+          <w:p>
+            <w:pPr>
+              <w:rPr>
+                <w:sz w:val="24"/>
+                <w:szCs w:val="24"/>
+                <w:rFonts w:ascii="Times New Roman"/>
+              </w:rPr>
+              <w:jc w:val="right"/>
+              <w:ind w:left="0" w:right="0" w:firstLine="0"/>
+              <w:spacing w:after="0" w:line="240" w:lineRule="auto"/>
+            </w:pPr>
+            <w:r>
+              <w:rPr>
+                <w:sz w:val="24"/>
+                <w:szCs w:val="24"/>
+              </w:rPr>
+              <w:t xml:space="preserve">+63 908 524 4125</w:t>
+            </w:r>
+          </w:p>
+          <w:p>
+            <w:pPr>
+              <w:rPr>
+                <w:sz w:val="24"/>
+                <w:szCs w:val="24"/>
+                <w:rFonts w:ascii="Times New Roman"/>
+              </w:rPr>
+              <w:jc w:val="right"/>
+              <w:ind w:left="0" w:right="0" w:firstLine="0"/>
+              <w:spacing w:after="0" w:line="240" w:lineRule="auto"/>
+            </w:pPr>
+            <w:r>
+              <w:rPr>
+                <w:sz w:val="24"/>
+                <w:szCs w:val="24"/>
+              </w:rPr>
+              <w:t xml:space="preserve">cymonesabina.@email.com</w:t>
+            </w:r>
           </w:p>
         </w:tc>
       </w:tr>

</xml_diff>